<commit_message>
Subo documentación al menos por el momento
</commit_message>
<xml_diff>
--- a/Documentacion - Grupo 5 - Tamara Britez y Ana Reyes/Documentacion - Grupo 5 - Tamara Britez y Ana Reyes.docx
+++ b/Documentacion - Grupo 5 - Tamara Britez y Ana Reyes/Documentacion - Grupo 5 - Tamara Britez y Ana Reyes.docx
@@ -4,7 +4,7 @@
   <w:body>
     <w:p>
       <w:pPr>
-        <w:pStyle w:val="Title"/>
+        <w:pStyle w:val="Ttulo"/>
         <w:jc w:val="center"/>
         <w:rPr>
           <w:b/>
@@ -67,6 +67,24 @@
         </w:rPr>
         <w:t>1ra reunión</w:t>
       </w:r>
+      <w:r>
+        <w:rPr>
+          <w:b/>
+          <w:bCs/>
+          <w:color w:val="000000" w:themeColor="text1"/>
+          <w:sz w:val="28"/>
+          <w:szCs w:val="28"/>
+        </w:rPr>
+        <w:br/>
+      </w:r>
+      <w:r>
+        <w:rPr>
+          <w:b/>
+          <w:bCs/>
+          <w:color w:val="000000" w:themeColor="text1"/>
+        </w:rPr>
+        <w:t>Charlado en clase</w:t>
+      </w:r>
     </w:p>
     <w:p>
       <w:r>
@@ -75,7 +93,7 @@
     </w:p>
     <w:p>
       <w:pPr>
-        <w:pStyle w:val="ListParagraph"/>
+        <w:pStyle w:val="Prrafodelista"/>
         <w:numPr>
           <w:ilvl w:val="0"/>
           <w:numId w:val="1"/>
@@ -107,7 +125,7 @@
     </w:p>
     <w:p>
       <w:pPr>
-        <w:pStyle w:val="ListParagraph"/>
+        <w:pStyle w:val="Prrafodelista"/>
         <w:numPr>
           <w:ilvl w:val="0"/>
           <w:numId w:val="1"/>
@@ -139,7 +157,7 @@
     </w:p>
     <w:p>
       <w:pPr>
-        <w:pStyle w:val="ListParagraph"/>
+        <w:pStyle w:val="Prrafodelista"/>
         <w:numPr>
           <w:ilvl w:val="0"/>
           <w:numId w:val="1"/>
@@ -212,7 +230,15 @@
           <w:bCs/>
           <w:lang w:val="es-ES"/>
         </w:rPr>
-        <w:t>Proceso durante la semana:</w:t>
+        <w:t>Área de trabajo</w:t>
+      </w:r>
+      <w:r>
+        <w:rPr>
+          <w:b/>
+          <w:bCs/>
+          <w:lang w:val="es-ES"/>
+        </w:rPr>
+        <w:t>:</w:t>
       </w:r>
     </w:p>
     <w:p>
@@ -306,7 +332,7 @@
     </w:p>
     <w:p>
       <w:pPr>
-        <w:pStyle w:val="ListParagraph"/>
+        <w:pStyle w:val="Prrafodelista"/>
         <w:numPr>
           <w:ilvl w:val="0"/>
           <w:numId w:val="1"/>
@@ -336,7 +362,7 @@
     </w:p>
     <w:p>
       <w:pPr>
-        <w:pStyle w:val="ListParagraph"/>
+        <w:pStyle w:val="Prrafodelista"/>
         <w:numPr>
           <w:ilvl w:val="0"/>
           <w:numId w:val="1"/>
@@ -360,7 +386,7 @@
     </w:p>
     <w:p>
       <w:pPr>
-        <w:pStyle w:val="ListParagraph"/>
+        <w:pStyle w:val="Prrafodelista"/>
         <w:numPr>
           <w:ilvl w:val="0"/>
           <w:numId w:val="1"/>
@@ -378,7 +404,7 @@
     </w:p>
     <w:p>
       <w:pPr>
-        <w:pStyle w:val="ListParagraph"/>
+        <w:pStyle w:val="Prrafodelista"/>
         <w:numPr>
           <w:ilvl w:val="0"/>
           <w:numId w:val="1"/>
@@ -391,6 +417,7 @@
         <w:rPr>
           <w:lang w:val="es-ES"/>
         </w:rPr>
+        <w:lastRenderedPageBreak/>
         <w:t>M</w:t>
       </w:r>
       <w:r>
@@ -414,7 +441,7 @@
     </w:p>
     <w:p>
       <w:pPr>
-        <w:pStyle w:val="ListParagraph"/>
+        <w:pStyle w:val="Prrafodelista"/>
         <w:numPr>
           <w:ilvl w:val="1"/>
           <w:numId w:val="1"/>
@@ -427,13 +454,12 @@
         <w:rPr>
           <w:lang w:val="es-ES"/>
         </w:rPr>
-        <w:lastRenderedPageBreak/>
         <w:t>Empezar con el diseño responsive</w:t>
       </w:r>
     </w:p>
     <w:p>
       <w:pPr>
-        <w:pStyle w:val="ListParagraph"/>
+        <w:pStyle w:val="Prrafodelista"/>
         <w:numPr>
           <w:ilvl w:val="1"/>
           <w:numId w:val="1"/>
@@ -451,7 +477,7 @@
     </w:p>
     <w:p>
       <w:pPr>
-        <w:pStyle w:val="ListParagraph"/>
+        <w:pStyle w:val="Prrafodelista"/>
         <w:numPr>
           <w:ilvl w:val="1"/>
           <w:numId w:val="1"/>
@@ -498,6 +524,25 @@
     <w:p>
       <w:pPr>
         <w:rPr>
+          <w:b/>
+          <w:bCs/>
+          <w:sz w:val="28"/>
+          <w:szCs w:val="28"/>
+          <w:lang w:val="es-ES"/>
+        </w:rPr>
+      </w:pPr>
+      <w:r>
+        <w:rPr>
+          <w:b/>
+          <w:bCs/>
+          <w:color w:val="000000" w:themeColor="text1"/>
+        </w:rPr>
+        <w:t>Charlado en clase</w:t>
+      </w:r>
+    </w:p>
+    <w:p>
+      <w:pPr>
+        <w:rPr>
           <w:lang w:val="es-ES"/>
         </w:rPr>
       </w:pPr>
@@ -516,7 +561,7 @@
     </w:p>
     <w:p>
       <w:pPr>
-        <w:pStyle w:val="ListParagraph"/>
+        <w:pStyle w:val="Prrafodelista"/>
         <w:numPr>
           <w:ilvl w:val="0"/>
           <w:numId w:val="1"/>
@@ -585,21 +630,7 @@
         <w:rPr>
           <w:lang w:val="es-ES"/>
         </w:rPr>
-        <w:t xml:space="preserve"> con </w:t>
-      </w:r>
-      <w:proofErr w:type="spellStart"/>
-      <w:r>
-        <w:rPr>
-          <w:lang w:val="es-ES"/>
-        </w:rPr>
-        <w:t>el</w:t>
-      </w:r>
-      <w:proofErr w:type="spellEnd"/>
-      <w:r>
-        <w:rPr>
-          <w:lang w:val="es-ES"/>
-        </w:rPr>
-        <w:t xml:space="preserve"> cliente</w:t>
+        <w:t xml:space="preserve"> con el cliente</w:t>
       </w:r>
       <w:r>
         <w:rPr>
@@ -616,7 +647,7 @@
     </w:p>
     <w:p>
       <w:pPr>
-        <w:pStyle w:val="ListParagraph"/>
+        <w:pStyle w:val="Prrafodelista"/>
         <w:numPr>
           <w:ilvl w:val="0"/>
           <w:numId w:val="1"/>
@@ -653,7 +684,7 @@
     </w:p>
     <w:p>
       <w:pPr>
-        <w:pStyle w:val="ListParagraph"/>
+        <w:pStyle w:val="Prrafodelista"/>
         <w:numPr>
           <w:ilvl w:val="0"/>
           <w:numId w:val="1"/>
@@ -746,7 +777,15 @@
           <w:bCs/>
           <w:lang w:val="es-ES"/>
         </w:rPr>
-        <w:t>Avances durante la semana:</w:t>
+        <w:t>Área de trabajo</w:t>
+      </w:r>
+      <w:r>
+        <w:rPr>
+          <w:b/>
+          <w:bCs/>
+          <w:lang w:val="es-ES"/>
+        </w:rPr>
+        <w:t>:</w:t>
       </w:r>
     </w:p>
     <w:p>
@@ -784,47 +823,25 @@
         <w:rPr>
           <w:lang w:val="es-ES"/>
         </w:rPr>
-        <w:t xml:space="preserve">urante el proceso del carrusel se rompió los filtros y debido a que la funcionalidad de los filtros no se cumplía correctamente decidimos buscar </w:t>
-      </w:r>
-      <w:proofErr w:type="gramStart"/>
-      <w:r>
-        <w:rPr>
-          <w:lang w:val="es-ES"/>
-        </w:rPr>
-        <w:t>un slider</w:t>
-      </w:r>
-      <w:proofErr w:type="gramEnd"/>
-      <w:r>
-        <w:rPr>
-          <w:lang w:val="es-ES"/>
-        </w:rPr>
-        <w:t xml:space="preserve"> </w:t>
-      </w:r>
-      <w:proofErr w:type="spellStart"/>
-      <w:r>
-        <w:rPr>
-          <w:lang w:val="es-ES"/>
-        </w:rPr>
-        <w:t>range</w:t>
-      </w:r>
-      <w:proofErr w:type="spellEnd"/>
-      <w:r>
-        <w:rPr>
-          <w:lang w:val="es-ES"/>
-        </w:rPr>
-        <w:t xml:space="preserve"> de internet y copiar el código algo parecido a Bootstrap ya que utilizaríamos aquella página en primer lugar, pero no encontramos exactamente lo que queríamos.</w:t>
+        <w:t>urante el proceso del carrusel se rompió los filtros y debido a que la funcionalidad de los filtros no se cumplía correctamente decidimos buscar un slider range de internet y copiar el código algo parecido a Bootstrap ya que utilizaríamos aquella página en primer lugar, pero no encontramos exactamente lo que queríamos.</w:t>
       </w:r>
       <w:r>
         <w:rPr>
           <w:lang w:val="es-ES"/>
         </w:rPr>
         <w:br/>
+      </w:r>
+      <w:r>
+        <w:rPr>
+          <w:lang w:val="es-ES"/>
+        </w:rPr>
+        <w:lastRenderedPageBreak/>
         <w:t>Por último se empezó por lo responsive aunque avanzamos prácticamente muy poco e intentamos averiguar implementar base de datos sin XAMPP o php pero no lo logramos así que estamos viendo otras alternativas.</w:t>
       </w:r>
     </w:p>
     <w:p>
       <w:pPr>
-        <w:pStyle w:val="ListParagraph"/>
+        <w:pStyle w:val="Prrafodelista"/>
         <w:rPr>
           <w:lang w:val="es-ES"/>
         </w:rPr>
@@ -849,7 +866,7 @@
     </w:p>
     <w:p>
       <w:pPr>
-        <w:pStyle w:val="ListParagraph"/>
+        <w:pStyle w:val="Prrafodelista"/>
         <w:numPr>
           <w:ilvl w:val="0"/>
           <w:numId w:val="1"/>
@@ -867,7 +884,7 @@
     </w:p>
     <w:p>
       <w:pPr>
-        <w:pStyle w:val="ListParagraph"/>
+        <w:pStyle w:val="Prrafodelista"/>
         <w:numPr>
           <w:ilvl w:val="0"/>
           <w:numId w:val="1"/>
@@ -880,8 +897,354 @@
         <w:rPr>
           <w:lang w:val="es-ES"/>
         </w:rPr>
-        <w:t>Ver como implementar los datos de los productos, los filtros y el inicio de sesión</w:t>
-      </w:r>
+        <w:t>Ver como implementar los datos de los productos, los filtros</w:t>
+      </w:r>
+      <w:r>
+        <w:rPr>
+          <w:lang w:val="es-ES"/>
+        </w:rPr>
+        <w:t xml:space="preserve">, barra de búsqueda </w:t>
+      </w:r>
+      <w:r>
+        <w:rPr>
+          <w:lang w:val="es-ES"/>
+        </w:rPr>
+        <w:t>y el inicio de sesión</w:t>
+      </w:r>
+      <w:r>
+        <w:rPr>
+          <w:lang w:val="es-ES"/>
+        </w:rPr>
+        <w:br/>
+      </w:r>
+    </w:p>
+    <w:p>
+      <w:pPr>
+        <w:rPr>
+          <w:lang w:val="es-ES"/>
+        </w:rPr>
+      </w:pPr>
+      <w:r>
+        <w:rPr>
+          <w:b/>
+          <w:bCs/>
+          <w:sz w:val="28"/>
+          <w:szCs w:val="28"/>
+          <w:lang w:val="es-ES"/>
+        </w:rPr>
+        <w:t>Ultima semana</w:t>
+      </w:r>
+      <w:r>
+        <w:rPr>
+          <w:b/>
+          <w:bCs/>
+          <w:sz w:val="28"/>
+          <w:szCs w:val="28"/>
+          <w:lang w:val="es-ES"/>
+        </w:rPr>
+        <w:br/>
+      </w:r>
+      <w:r>
+        <w:rPr>
+          <w:lang w:val="es-ES"/>
+        </w:rPr>
+        <w:t>Durante esta semana no se realizara una reunión con el cliente por lo que nos comunicamos únicamente vía WhatsApp para resolver dudas o sugerir ideas.</w:t>
+      </w:r>
+      <w:r>
+        <w:rPr>
+          <w:lang w:val="es-ES"/>
+        </w:rPr>
+        <w:br/>
+        <w:t>Se estuvo hablando sobre el diseño de la página de Inicio aunque no se llegó a nada realmente y tomamos libertades creativas en ciertas áreas así como aquella página y otras como lo es carrito</w:t>
+      </w:r>
+      <w:r>
+        <w:rPr>
+          <w:b/>
+          <w:bCs/>
+          <w:sz w:val="28"/>
+          <w:szCs w:val="28"/>
+          <w:lang w:val="es-ES"/>
+        </w:rPr>
+        <w:br/>
+      </w:r>
+      <w:r>
+        <w:rPr>
+          <w:b/>
+          <w:bCs/>
+          <w:sz w:val="28"/>
+          <w:szCs w:val="28"/>
+          <w:lang w:val="es-ES"/>
+        </w:rPr>
+        <w:br/>
+      </w:r>
+      <w:r>
+        <w:rPr>
+          <w:b/>
+          <w:bCs/>
+          <w:lang w:val="es-ES"/>
+        </w:rPr>
+        <w:t>Área de trabajo</w:t>
+      </w:r>
+      <w:r>
+        <w:rPr>
+          <w:b/>
+          <w:bCs/>
+          <w:lang w:val="es-ES"/>
+        </w:rPr>
+        <w:t>:</w:t>
+      </w:r>
+      <w:r>
+        <w:rPr>
+          <w:b/>
+          <w:bCs/>
+          <w:lang w:val="es-ES"/>
+        </w:rPr>
+        <w:br/>
+      </w:r>
+      <w:r>
+        <w:rPr>
+          <w:lang w:val="es-ES"/>
+        </w:rPr>
+        <w:t xml:space="preserve">Durante este periodo de tiempo se completó el </w:t>
+      </w:r>
+      <w:r>
+        <w:rPr>
+          <w:lang w:val="es-ES"/>
+        </w:rPr>
+        <w:t>CSS</w:t>
+      </w:r>
+      <w:r>
+        <w:rPr>
+          <w:lang w:val="es-ES"/>
+        </w:rPr>
+        <w:t xml:space="preserve"> y actualmente la página es responsive.</w:t>
+      </w:r>
+      <w:r>
+        <w:rPr>
+          <w:lang w:val="es-ES"/>
+        </w:rPr>
+        <w:br/>
+        <w:t>Parte de los problemas que se presentaron</w:t>
+      </w:r>
+      <w:r>
+        <w:rPr>
+          <w:lang w:val="es-ES"/>
+        </w:rPr>
+        <w:t>:</w:t>
+      </w:r>
+    </w:p>
+    <w:p>
+      <w:pPr>
+        <w:pStyle w:val="Prrafodelista"/>
+        <w:numPr>
+          <w:ilvl w:val="0"/>
+          <w:numId w:val="1"/>
+        </w:numPr>
+        <w:rPr>
+          <w:lang w:val="es-AR"/>
+        </w:rPr>
+      </w:pPr>
+      <w:r>
+        <w:rPr>
+          <w:lang w:val="es-ES"/>
+        </w:rPr>
+        <w:t>E</w:t>
+      </w:r>
+      <w:r>
+        <w:rPr>
+          <w:lang w:val="es-ES"/>
+        </w:rPr>
+        <w:t xml:space="preserve">rrores en la barra de navegación </w:t>
+      </w:r>
+    </w:p>
+    <w:p>
+      <w:pPr>
+        <w:pStyle w:val="Prrafodelista"/>
+        <w:numPr>
+          <w:ilvl w:val="0"/>
+          <w:numId w:val="1"/>
+        </w:numPr>
+        <w:rPr>
+          <w:lang w:val="es-AR"/>
+        </w:rPr>
+      </w:pPr>
+      <w:r>
+        <w:rPr>
+          <w:lang w:val="es-ES"/>
+        </w:rPr>
+        <w:t>D</w:t>
+      </w:r>
+      <w:r>
+        <w:rPr>
+          <w:lang w:val="es-ES"/>
+        </w:rPr>
+        <w:t>ificultad para encontrar una</w:t>
+      </w:r>
+      <w:r>
+        <w:rPr>
+          <w:lang w:val="es-ES"/>
+        </w:rPr>
+        <w:t xml:space="preserve"> Fake Store</w:t>
+      </w:r>
+      <w:r>
+        <w:rPr>
+          <w:lang w:val="es-ES"/>
+        </w:rPr>
+        <w:t xml:space="preserve"> API únicamente de celulares</w:t>
+      </w:r>
+      <w:r>
+        <w:rPr>
+          <w:lang w:val="es-ES"/>
+        </w:rPr>
+        <w:t xml:space="preserve"> ya que en su mayoría las que tenían celulares era por su categoría “electrónica” </w:t>
+      </w:r>
+      <w:r>
+        <w:rPr>
+          <w:lang w:val="es-ES"/>
+        </w:rPr>
+        <w:t>y suelen contener distintos productos a parte de celulares</w:t>
+      </w:r>
+      <w:r>
+        <w:rPr>
+          <w:lang w:val="es-ES"/>
+        </w:rPr>
+        <w:t xml:space="preserve">, lo cual se </w:t>
+      </w:r>
+      <w:r>
+        <w:rPr>
+          <w:lang w:val="es-ES"/>
+        </w:rPr>
+        <w:t>solucionó</w:t>
+      </w:r>
+      <w:r>
+        <w:rPr>
+          <w:lang w:val="es-ES"/>
+        </w:rPr>
+        <w:t xml:space="preserve"> </w:t>
+      </w:r>
+      <w:r>
+        <w:rPr>
+          <w:lang w:val="es-ES"/>
+        </w:rPr>
+        <w:t xml:space="preserve">en el momento que encontramos </w:t>
+      </w:r>
+      <w:r>
+        <w:rPr>
+          <w:lang w:val="es-ES"/>
+        </w:rPr>
+        <w:t>una API con la categoría “</w:t>
+      </w:r>
+      <w:r>
+        <w:rPr>
+          <w:lang w:val="es-AR"/>
+        </w:rPr>
+        <w:t>smartphones</w:t>
+      </w:r>
+      <w:r>
+        <w:rPr>
+          <w:lang w:val="es-ES"/>
+        </w:rPr>
+        <w:t>”</w:t>
+      </w:r>
+    </w:p>
+    <w:p>
+      <w:pPr>
+        <w:pStyle w:val="Prrafodelista"/>
+        <w:numPr>
+          <w:ilvl w:val="0"/>
+          <w:numId w:val="1"/>
+        </w:numPr>
+        <w:rPr>
+          <w:lang w:val="es-AR"/>
+        </w:rPr>
+      </w:pPr>
+      <w:r>
+        <w:rPr>
+          <w:lang w:val="es-ES"/>
+        </w:rPr>
+        <w:t xml:space="preserve">Al no tener una idea de diseño clara terminamos por hacer algo rápido en vez de lo que planeábamos hacer debido a la falta de tiempo y se </w:t>
+      </w:r>
+      <w:proofErr w:type="spellStart"/>
+      <w:r>
+        <w:rPr>
+          <w:lang w:val="es-ES"/>
+        </w:rPr>
+        <w:t>logro</w:t>
+      </w:r>
+      <w:proofErr w:type="spellEnd"/>
+      <w:r>
+        <w:rPr>
+          <w:lang w:val="es-ES"/>
+        </w:rPr>
+        <w:t xml:space="preserve"> solucionar aquel problema</w:t>
+      </w:r>
+    </w:p>
+    <w:p>
+      <w:pPr>
+        <w:rPr>
+          <w:lang w:val="es-AR"/>
+        </w:rPr>
+      </w:pPr>
+      <w:r>
+        <w:rPr>
+          <w:lang w:val="es-AR"/>
+        </w:rPr>
+        <w:t>No se llegó a finalizar:</w:t>
+      </w:r>
+    </w:p>
+    <w:p>
+      <w:pPr>
+        <w:pStyle w:val="Prrafodelista"/>
+        <w:numPr>
+          <w:ilvl w:val="0"/>
+          <w:numId w:val="1"/>
+        </w:numPr>
+        <w:rPr>
+          <w:lang w:val="es-AR"/>
+        </w:rPr>
+      </w:pPr>
+      <w:r>
+        <w:rPr>
+          <w:lang w:val="es-AR"/>
+        </w:rPr>
+        <w:t>Página de favoritos</w:t>
+      </w:r>
+    </w:p>
+    <w:p>
+      <w:pPr>
+        <w:pStyle w:val="Prrafodelista"/>
+        <w:numPr>
+          <w:ilvl w:val="0"/>
+          <w:numId w:val="1"/>
+        </w:numPr>
+        <w:rPr>
+          <w:lang w:val="es-AR"/>
+        </w:rPr>
+      </w:pPr>
+      <w:r>
+        <w:rPr>
+          <w:lang w:val="es-AR"/>
+        </w:rPr>
+        <w:t>Barra de búsqueda</w:t>
+      </w:r>
+    </w:p>
+    <w:p>
+      <w:pPr>
+        <w:rPr>
+          <w:b/>
+          <w:bCs/>
+          <w:sz w:val="28"/>
+          <w:szCs w:val="28"/>
+          <w:lang w:val="es-ES"/>
+        </w:rPr>
+      </w:pPr>
+    </w:p>
+    <w:p>
+      <w:pPr>
+        <w:rPr>
+          <w:lang w:val="es-ES"/>
+        </w:rPr>
+      </w:pPr>
     </w:p>
     <w:sectPr>
       <w:pgSz w:w="11906" w:h="16838"/>
@@ -1413,12 +1776,13 @@
   <w:style w:type="paragraph" w:default="1" w:styleId="Normal">
     <w:name w:val="Normal"/>
     <w:qFormat/>
-  </w:style>
-  <w:style w:type="paragraph" w:styleId="Heading1">
+    <w:rsid w:val="00C466CD"/>
+  </w:style>
+  <w:style w:type="paragraph" w:styleId="Ttulo1">
     <w:name w:val="heading 1"/>
     <w:basedOn w:val="Normal"/>
     <w:next w:val="Normal"/>
-    <w:link w:val="Heading1Char"/>
+    <w:link w:val="Ttulo1Car"/>
     <w:uiPriority w:val="9"/>
     <w:qFormat/>
     <w:rsid w:val="00AD49FB"/>
@@ -1435,11 +1799,11 @@
       <w:szCs w:val="40"/>
     </w:rPr>
   </w:style>
-  <w:style w:type="paragraph" w:styleId="Heading2">
+  <w:style w:type="paragraph" w:styleId="Ttulo2">
     <w:name w:val="heading 2"/>
     <w:basedOn w:val="Normal"/>
     <w:next w:val="Normal"/>
-    <w:link w:val="Heading2Char"/>
+    <w:link w:val="Ttulo2Car"/>
     <w:uiPriority w:val="9"/>
     <w:semiHidden/>
     <w:unhideWhenUsed/>
@@ -1458,11 +1822,11 @@
       <w:szCs w:val="32"/>
     </w:rPr>
   </w:style>
-  <w:style w:type="paragraph" w:styleId="Heading3">
+  <w:style w:type="paragraph" w:styleId="Ttulo3">
     <w:name w:val="heading 3"/>
     <w:basedOn w:val="Normal"/>
     <w:next w:val="Normal"/>
-    <w:link w:val="Heading3Char"/>
+    <w:link w:val="Ttulo3Car"/>
     <w:uiPriority w:val="9"/>
     <w:semiHidden/>
     <w:unhideWhenUsed/>
@@ -1481,11 +1845,11 @@
       <w:szCs w:val="28"/>
     </w:rPr>
   </w:style>
-  <w:style w:type="paragraph" w:styleId="Heading4">
+  <w:style w:type="paragraph" w:styleId="Ttulo4">
     <w:name w:val="heading 4"/>
     <w:basedOn w:val="Normal"/>
     <w:next w:val="Normal"/>
-    <w:link w:val="Heading4Char"/>
+    <w:link w:val="Ttulo4Car"/>
     <w:uiPriority w:val="9"/>
     <w:semiHidden/>
     <w:unhideWhenUsed/>
@@ -1504,11 +1868,11 @@
       <w:color w:val="0F4761" w:themeColor="accent1" w:themeShade="BF"/>
     </w:rPr>
   </w:style>
-  <w:style w:type="paragraph" w:styleId="Heading5">
+  <w:style w:type="paragraph" w:styleId="Ttulo5">
     <w:name w:val="heading 5"/>
     <w:basedOn w:val="Normal"/>
     <w:next w:val="Normal"/>
-    <w:link w:val="Heading5Char"/>
+    <w:link w:val="Ttulo5Car"/>
     <w:uiPriority w:val="9"/>
     <w:semiHidden/>
     <w:unhideWhenUsed/>
@@ -1525,11 +1889,11 @@
       <w:color w:val="0F4761" w:themeColor="accent1" w:themeShade="BF"/>
     </w:rPr>
   </w:style>
-  <w:style w:type="paragraph" w:styleId="Heading6">
+  <w:style w:type="paragraph" w:styleId="Ttulo6">
     <w:name w:val="heading 6"/>
     <w:basedOn w:val="Normal"/>
     <w:next w:val="Normal"/>
-    <w:link w:val="Heading6Char"/>
+    <w:link w:val="Ttulo6Car"/>
     <w:uiPriority w:val="9"/>
     <w:semiHidden/>
     <w:unhideWhenUsed/>
@@ -1548,11 +1912,11 @@
       <w:color w:val="595959" w:themeColor="text1" w:themeTint="A6"/>
     </w:rPr>
   </w:style>
-  <w:style w:type="paragraph" w:styleId="Heading7">
+  <w:style w:type="paragraph" w:styleId="Ttulo7">
     <w:name w:val="heading 7"/>
     <w:basedOn w:val="Normal"/>
     <w:next w:val="Normal"/>
-    <w:link w:val="Heading7Char"/>
+    <w:link w:val="Ttulo7Car"/>
     <w:uiPriority w:val="9"/>
     <w:semiHidden/>
     <w:unhideWhenUsed/>
@@ -1569,11 +1933,11 @@
       <w:color w:val="595959" w:themeColor="text1" w:themeTint="A6"/>
     </w:rPr>
   </w:style>
-  <w:style w:type="paragraph" w:styleId="Heading8">
+  <w:style w:type="paragraph" w:styleId="Ttulo8">
     <w:name w:val="heading 8"/>
     <w:basedOn w:val="Normal"/>
     <w:next w:val="Normal"/>
-    <w:link w:val="Heading8Char"/>
+    <w:link w:val="Ttulo8Car"/>
     <w:uiPriority w:val="9"/>
     <w:semiHidden/>
     <w:unhideWhenUsed/>
@@ -1592,11 +1956,11 @@
       <w:color w:val="272727" w:themeColor="text1" w:themeTint="D8"/>
     </w:rPr>
   </w:style>
-  <w:style w:type="paragraph" w:styleId="Heading9">
+  <w:style w:type="paragraph" w:styleId="Ttulo9">
     <w:name w:val="heading 9"/>
     <w:basedOn w:val="Normal"/>
     <w:next w:val="Normal"/>
-    <w:link w:val="Heading9Char"/>
+    <w:link w:val="Ttulo9Car"/>
     <w:uiPriority w:val="9"/>
     <w:semiHidden/>
     <w:unhideWhenUsed/>
@@ -1613,13 +1977,12 @@
       <w:color w:val="272727" w:themeColor="text1" w:themeTint="D8"/>
     </w:rPr>
   </w:style>
-  <w:style w:type="character" w:default="1" w:styleId="DefaultParagraphFont">
+  <w:style w:type="character" w:default="1" w:styleId="Fuentedeprrafopredeter">
     <w:name w:val="Default Paragraph Font"/>
     <w:uiPriority w:val="1"/>
-    <w:semiHidden/>
     <w:unhideWhenUsed/>
   </w:style>
-  <w:style w:type="table" w:default="1" w:styleId="TableNormal">
+  <w:style w:type="table" w:default="1" w:styleId="Tablanormal">
     <w:name w:val="Normal Table"/>
     <w:uiPriority w:val="99"/>
     <w:semiHidden/>
@@ -1634,16 +1997,16 @@
       </w:tblCellMar>
     </w:tblPr>
   </w:style>
-  <w:style w:type="numbering" w:default="1" w:styleId="NoList">
+  <w:style w:type="numbering" w:default="1" w:styleId="Sinlista">
     <w:name w:val="No List"/>
     <w:uiPriority w:val="99"/>
     <w:semiHidden/>
     <w:unhideWhenUsed/>
   </w:style>
-  <w:style w:type="character" w:customStyle="1" w:styleId="Heading1Char">
-    <w:name w:val="Heading 1 Char"/>
-    <w:basedOn w:val="DefaultParagraphFont"/>
-    <w:link w:val="Heading1"/>
+  <w:style w:type="character" w:customStyle="1" w:styleId="Ttulo1Car">
+    <w:name w:val="Título 1 Car"/>
+    <w:basedOn w:val="Fuentedeprrafopredeter"/>
+    <w:link w:val="Ttulo1"/>
     <w:uiPriority w:val="9"/>
     <w:rsid w:val="00AD49FB"/>
     <w:rPr>
@@ -1653,10 +2016,10 @@
       <w:szCs w:val="40"/>
     </w:rPr>
   </w:style>
-  <w:style w:type="character" w:customStyle="1" w:styleId="Heading2Char">
-    <w:name w:val="Heading 2 Char"/>
-    <w:basedOn w:val="DefaultParagraphFont"/>
-    <w:link w:val="Heading2"/>
+  <w:style w:type="character" w:customStyle="1" w:styleId="Ttulo2Car">
+    <w:name w:val="Título 2 Car"/>
+    <w:basedOn w:val="Fuentedeprrafopredeter"/>
+    <w:link w:val="Ttulo2"/>
     <w:uiPriority w:val="9"/>
     <w:semiHidden/>
     <w:rsid w:val="00AD49FB"/>
@@ -1667,10 +2030,10 @@
       <w:szCs w:val="32"/>
     </w:rPr>
   </w:style>
-  <w:style w:type="character" w:customStyle="1" w:styleId="Heading3Char">
-    <w:name w:val="Heading 3 Char"/>
-    <w:basedOn w:val="DefaultParagraphFont"/>
-    <w:link w:val="Heading3"/>
+  <w:style w:type="character" w:customStyle="1" w:styleId="Ttulo3Car">
+    <w:name w:val="Título 3 Car"/>
+    <w:basedOn w:val="Fuentedeprrafopredeter"/>
+    <w:link w:val="Ttulo3"/>
     <w:uiPriority w:val="9"/>
     <w:semiHidden/>
     <w:rsid w:val="00AD49FB"/>
@@ -1681,10 +2044,10 @@
       <w:szCs w:val="28"/>
     </w:rPr>
   </w:style>
-  <w:style w:type="character" w:customStyle="1" w:styleId="Heading4Char">
-    <w:name w:val="Heading 4 Char"/>
-    <w:basedOn w:val="DefaultParagraphFont"/>
-    <w:link w:val="Heading4"/>
+  <w:style w:type="character" w:customStyle="1" w:styleId="Ttulo4Car">
+    <w:name w:val="Título 4 Car"/>
+    <w:basedOn w:val="Fuentedeprrafopredeter"/>
+    <w:link w:val="Ttulo4"/>
     <w:uiPriority w:val="9"/>
     <w:semiHidden/>
     <w:rsid w:val="00AD49FB"/>
@@ -1695,10 +2058,10 @@
       <w:color w:val="0F4761" w:themeColor="accent1" w:themeShade="BF"/>
     </w:rPr>
   </w:style>
-  <w:style w:type="character" w:customStyle="1" w:styleId="Heading5Char">
-    <w:name w:val="Heading 5 Char"/>
-    <w:basedOn w:val="DefaultParagraphFont"/>
-    <w:link w:val="Heading5"/>
+  <w:style w:type="character" w:customStyle="1" w:styleId="Ttulo5Car">
+    <w:name w:val="Título 5 Car"/>
+    <w:basedOn w:val="Fuentedeprrafopredeter"/>
+    <w:link w:val="Ttulo5"/>
     <w:uiPriority w:val="9"/>
     <w:semiHidden/>
     <w:rsid w:val="00AD49FB"/>
@@ -1707,10 +2070,10 @@
       <w:color w:val="0F4761" w:themeColor="accent1" w:themeShade="BF"/>
     </w:rPr>
   </w:style>
-  <w:style w:type="character" w:customStyle="1" w:styleId="Heading6Char">
-    <w:name w:val="Heading 6 Char"/>
-    <w:basedOn w:val="DefaultParagraphFont"/>
-    <w:link w:val="Heading6"/>
+  <w:style w:type="character" w:customStyle="1" w:styleId="Ttulo6Car">
+    <w:name w:val="Título 6 Car"/>
+    <w:basedOn w:val="Fuentedeprrafopredeter"/>
+    <w:link w:val="Ttulo6"/>
     <w:uiPriority w:val="9"/>
     <w:semiHidden/>
     <w:rsid w:val="00AD49FB"/>
@@ -1721,10 +2084,10 @@
       <w:color w:val="595959" w:themeColor="text1" w:themeTint="A6"/>
     </w:rPr>
   </w:style>
-  <w:style w:type="character" w:customStyle="1" w:styleId="Heading7Char">
-    <w:name w:val="Heading 7 Char"/>
-    <w:basedOn w:val="DefaultParagraphFont"/>
-    <w:link w:val="Heading7"/>
+  <w:style w:type="character" w:customStyle="1" w:styleId="Ttulo7Car">
+    <w:name w:val="Título 7 Car"/>
+    <w:basedOn w:val="Fuentedeprrafopredeter"/>
+    <w:link w:val="Ttulo7"/>
     <w:uiPriority w:val="9"/>
     <w:semiHidden/>
     <w:rsid w:val="00AD49FB"/>
@@ -1733,10 +2096,10 @@
       <w:color w:val="595959" w:themeColor="text1" w:themeTint="A6"/>
     </w:rPr>
   </w:style>
-  <w:style w:type="character" w:customStyle="1" w:styleId="Heading8Char">
-    <w:name w:val="Heading 8 Char"/>
-    <w:basedOn w:val="DefaultParagraphFont"/>
-    <w:link w:val="Heading8"/>
+  <w:style w:type="character" w:customStyle="1" w:styleId="Ttulo8Car">
+    <w:name w:val="Título 8 Car"/>
+    <w:basedOn w:val="Fuentedeprrafopredeter"/>
+    <w:link w:val="Ttulo8"/>
     <w:uiPriority w:val="9"/>
     <w:semiHidden/>
     <w:rsid w:val="00AD49FB"/>
@@ -1747,10 +2110,10 @@
       <w:color w:val="272727" w:themeColor="text1" w:themeTint="D8"/>
     </w:rPr>
   </w:style>
-  <w:style w:type="character" w:customStyle="1" w:styleId="Heading9Char">
-    <w:name w:val="Heading 9 Char"/>
-    <w:basedOn w:val="DefaultParagraphFont"/>
-    <w:link w:val="Heading9"/>
+  <w:style w:type="character" w:customStyle="1" w:styleId="Ttulo9Car">
+    <w:name w:val="Título 9 Car"/>
+    <w:basedOn w:val="Fuentedeprrafopredeter"/>
+    <w:link w:val="Ttulo9"/>
     <w:uiPriority w:val="9"/>
     <w:semiHidden/>
     <w:rsid w:val="00AD49FB"/>
@@ -1759,11 +2122,11 @@
       <w:color w:val="272727" w:themeColor="text1" w:themeTint="D8"/>
     </w:rPr>
   </w:style>
-  <w:style w:type="paragraph" w:styleId="Title">
+  <w:style w:type="paragraph" w:styleId="Ttulo">
     <w:name w:val="Title"/>
     <w:basedOn w:val="Normal"/>
     <w:next w:val="Normal"/>
-    <w:link w:val="TitleChar"/>
+    <w:link w:val="TtuloCar"/>
     <w:uiPriority w:val="10"/>
     <w:qFormat/>
     <w:rsid w:val="00AD49FB"/>
@@ -1779,10 +2142,10 @@
       <w:szCs w:val="56"/>
     </w:rPr>
   </w:style>
-  <w:style w:type="character" w:customStyle="1" w:styleId="TitleChar">
-    <w:name w:val="Title Char"/>
-    <w:basedOn w:val="DefaultParagraphFont"/>
-    <w:link w:val="Title"/>
+  <w:style w:type="character" w:customStyle="1" w:styleId="TtuloCar">
+    <w:name w:val="Título Car"/>
+    <w:basedOn w:val="Fuentedeprrafopredeter"/>
+    <w:link w:val="Ttulo"/>
     <w:uiPriority w:val="10"/>
     <w:rsid w:val="00AD49FB"/>
     <w:rPr>
@@ -1793,11 +2156,11 @@
       <w:szCs w:val="56"/>
     </w:rPr>
   </w:style>
-  <w:style w:type="paragraph" w:styleId="Subtitle">
+  <w:style w:type="paragraph" w:styleId="Subttulo">
     <w:name w:val="Subtitle"/>
     <w:basedOn w:val="Normal"/>
     <w:next w:val="Normal"/>
-    <w:link w:val="SubtitleChar"/>
+    <w:link w:val="SubttuloCar"/>
     <w:uiPriority w:val="11"/>
     <w:qFormat/>
     <w:rsid w:val="00AD49FB"/>
@@ -1814,10 +2177,10 @@
       <w:szCs w:val="28"/>
     </w:rPr>
   </w:style>
-  <w:style w:type="character" w:customStyle="1" w:styleId="SubtitleChar">
-    <w:name w:val="Subtitle Char"/>
-    <w:basedOn w:val="DefaultParagraphFont"/>
-    <w:link w:val="Subtitle"/>
+  <w:style w:type="character" w:customStyle="1" w:styleId="SubttuloCar">
+    <w:name w:val="Subtítulo Car"/>
+    <w:basedOn w:val="Fuentedeprrafopredeter"/>
+    <w:link w:val="Subttulo"/>
     <w:uiPriority w:val="11"/>
     <w:rsid w:val="00AD49FB"/>
     <w:rPr>
@@ -1828,11 +2191,11 @@
       <w:szCs w:val="28"/>
     </w:rPr>
   </w:style>
-  <w:style w:type="paragraph" w:styleId="Quote">
+  <w:style w:type="paragraph" w:styleId="Cita">
     <w:name w:val="Quote"/>
     <w:basedOn w:val="Normal"/>
     <w:next w:val="Normal"/>
-    <w:link w:val="QuoteChar"/>
+    <w:link w:val="CitaCar"/>
     <w:uiPriority w:val="29"/>
     <w:qFormat/>
     <w:rsid w:val="00AD49FB"/>
@@ -1846,10 +2209,10 @@
       <w:color w:val="404040" w:themeColor="text1" w:themeTint="BF"/>
     </w:rPr>
   </w:style>
-  <w:style w:type="character" w:customStyle="1" w:styleId="QuoteChar">
-    <w:name w:val="Quote Char"/>
-    <w:basedOn w:val="DefaultParagraphFont"/>
-    <w:link w:val="Quote"/>
+  <w:style w:type="character" w:customStyle="1" w:styleId="CitaCar">
+    <w:name w:val="Cita Car"/>
+    <w:basedOn w:val="Fuentedeprrafopredeter"/>
+    <w:link w:val="Cita"/>
     <w:uiPriority w:val="29"/>
     <w:rsid w:val="00AD49FB"/>
     <w:rPr>
@@ -1858,7 +2221,7 @@
       <w:color w:val="404040" w:themeColor="text1" w:themeTint="BF"/>
     </w:rPr>
   </w:style>
-  <w:style w:type="paragraph" w:styleId="ListParagraph">
+  <w:style w:type="paragraph" w:styleId="Prrafodelista">
     <w:name w:val="List Paragraph"/>
     <w:basedOn w:val="Normal"/>
     <w:uiPriority w:val="34"/>
@@ -1869,9 +2232,9 @@
       <w:contextualSpacing/>
     </w:pPr>
   </w:style>
-  <w:style w:type="character" w:styleId="IntenseEmphasis">
+  <w:style w:type="character" w:styleId="nfasisintenso">
     <w:name w:val="Intense Emphasis"/>
-    <w:basedOn w:val="DefaultParagraphFont"/>
+    <w:basedOn w:val="Fuentedeprrafopredeter"/>
     <w:uiPriority w:val="21"/>
     <w:qFormat/>
     <w:rsid w:val="00AD49FB"/>
@@ -1881,11 +2244,11 @@
       <w:color w:val="0F4761" w:themeColor="accent1" w:themeShade="BF"/>
     </w:rPr>
   </w:style>
-  <w:style w:type="paragraph" w:styleId="IntenseQuote">
+  <w:style w:type="paragraph" w:styleId="Citadestacada">
     <w:name w:val="Intense Quote"/>
     <w:basedOn w:val="Normal"/>
     <w:next w:val="Normal"/>
-    <w:link w:val="IntenseQuoteChar"/>
+    <w:link w:val="CitadestacadaCar"/>
     <w:uiPriority w:val="30"/>
     <w:qFormat/>
     <w:rsid w:val="00AD49FB"/>
@@ -1904,10 +2267,10 @@
       <w:color w:val="0F4761" w:themeColor="accent1" w:themeShade="BF"/>
     </w:rPr>
   </w:style>
-  <w:style w:type="character" w:customStyle="1" w:styleId="IntenseQuoteChar">
-    <w:name w:val="Intense Quote Char"/>
-    <w:basedOn w:val="DefaultParagraphFont"/>
-    <w:link w:val="IntenseQuote"/>
+  <w:style w:type="character" w:customStyle="1" w:styleId="CitadestacadaCar">
+    <w:name w:val="Cita destacada Car"/>
+    <w:basedOn w:val="Fuentedeprrafopredeter"/>
+    <w:link w:val="Citadestacada"/>
     <w:uiPriority w:val="30"/>
     <w:rsid w:val="00AD49FB"/>
     <w:rPr>
@@ -1916,9 +2279,9 @@
       <w:color w:val="0F4761" w:themeColor="accent1" w:themeShade="BF"/>
     </w:rPr>
   </w:style>
-  <w:style w:type="character" w:styleId="IntenseReference">
+  <w:style w:type="character" w:styleId="Referenciaintensa">
     <w:name w:val="Intense Reference"/>
-    <w:basedOn w:val="DefaultParagraphFont"/>
+    <w:basedOn w:val="Fuentedeprrafopredeter"/>
     <w:uiPriority w:val="32"/>
     <w:qFormat/>
     <w:rsid w:val="00AD49FB"/>

</xml_diff>